<commit_message>
update to documentation doc
</commit_message>
<xml_diff>
--- a/LC-takehome-documentation.docx
+++ b/LC-takehome-documentation.docx
@@ -130,12 +130,14 @@
           <w:rFonts w:ascii="Helvetica Neue" w:hAnsi="Helvetica Neue"/>
         </w:rPr>
       </w:pPr>
+      <w:proofErr w:type="spellStart"/>
       <w:r>
         <w:rPr>
           <w:rFonts w:ascii="Helvetica Neue" w:hAnsi="Helvetica Neue"/>
         </w:rPr>
         <w:t>ElephantSQL</w:t>
       </w:r>
+      <w:proofErr w:type="spellEnd"/>
     </w:p>
     <w:p>
       <w:pPr>
@@ -266,7 +268,21 @@
         <w:rPr>
           <w:rFonts w:ascii="Helvetica Neue" w:hAnsi="Helvetica Neue"/>
         </w:rPr>
-        <w:t>Simple db setup/connection using node-pg</w:t>
+        <w:t xml:space="preserve">Simple </w:t>
+      </w:r>
+      <w:proofErr w:type="spellStart"/>
+      <w:r>
+        <w:rPr>
+          <w:rFonts w:ascii="Helvetica Neue" w:hAnsi="Helvetica Neue"/>
+        </w:rPr>
+        <w:t>db</w:t>
+      </w:r>
+      <w:proofErr w:type="spellEnd"/>
+      <w:r>
+        <w:rPr>
+          <w:rFonts w:ascii="Helvetica Neue" w:hAnsi="Helvetica Neue"/>
+        </w:rPr>
+        <w:t xml:space="preserve"> setup/connection using node-pg</w:t>
       </w:r>
       <w:r>
         <w:rPr>
@@ -481,7 +497,19 @@
         <w:rPr>
           <w:rFonts w:ascii="Helvetica Neue" w:hAnsi="Helvetica Neue"/>
         </w:rPr>
-        <w:t>Example: the mother of a family books her, her husband and 3 children. Each family member is assigned a unique customer_id, but all the same quote_id. All of the entries in this join tabe will have the same booker_id (for this trip), which will be the customer_id of the mother.</w:t>
+        <w:t>Example: the mother of a family books her, her husband and 3 children. Each family member is assigned a unique customer_id, but all the same quote_id. All of the entries in this join tab</w:t>
+      </w:r>
+      <w:r>
+        <w:rPr>
+          <w:rFonts w:ascii="Helvetica Neue" w:hAnsi="Helvetica Neue"/>
+        </w:rPr>
+        <w:t>l</w:t>
+      </w:r>
+      <w:r>
+        <w:rPr>
+          <w:rFonts w:ascii="Helvetica Neue" w:hAnsi="Helvetica Neue"/>
+        </w:rPr>
+        <w:t>e will have the same booker_id (for this trip), which will be the customer_id of the mother.</w:t>
       </w:r>
     </w:p>
     <w:p>
@@ -851,7 +879,21 @@
         <w:rPr>
           <w:rFonts w:ascii="Helvetica Neue" w:hAnsi="Helvetica Neue"/>
         </w:rPr>
-        <w:t>Page component; navigate here from clicking on SideNav link</w:t>
+        <w:t xml:space="preserve">Page component; navigate here from clicking on </w:t>
+      </w:r>
+      <w:proofErr w:type="spellStart"/>
+      <w:r>
+        <w:rPr>
+          <w:rFonts w:ascii="Helvetica Neue" w:hAnsi="Helvetica Neue"/>
+        </w:rPr>
+        <w:t>SideNav</w:t>
+      </w:r>
+      <w:proofErr w:type="spellEnd"/>
+      <w:r>
+        <w:rPr>
+          <w:rFonts w:ascii="Helvetica Neue" w:hAnsi="Helvetica Neue"/>
+        </w:rPr>
+        <w:t xml:space="preserve"> link</w:t>
       </w:r>
       <w:r>
         <w:rPr>
@@ -875,8 +917,30 @@
         <w:rPr>
           <w:rFonts w:ascii="Helvetica Neue" w:hAnsi="Helvetica Neue"/>
         </w:rPr>
-        <w:t>Parent component to QuotesList.jsx and QuotesView.jsx</w:t>
-      </w:r>
+        <w:t xml:space="preserve">Parent component to </w:t>
+      </w:r>
+      <w:proofErr w:type="spellStart"/>
+      <w:r>
+        <w:rPr>
+          <w:rFonts w:ascii="Helvetica Neue" w:hAnsi="Helvetica Neue"/>
+        </w:rPr>
+        <w:t>QuotesList.jsx</w:t>
+      </w:r>
+      <w:proofErr w:type="spellEnd"/>
+      <w:r>
+        <w:rPr>
+          <w:rFonts w:ascii="Helvetica Neue" w:hAnsi="Helvetica Neue"/>
+        </w:rPr>
+        <w:t xml:space="preserve"> and </w:t>
+      </w:r>
+      <w:proofErr w:type="spellStart"/>
+      <w:r>
+        <w:rPr>
+          <w:rFonts w:ascii="Helvetica Neue" w:hAnsi="Helvetica Neue"/>
+        </w:rPr>
+        <w:t>QuotesView.jsx</w:t>
+      </w:r>
+      <w:proofErr w:type="spellEnd"/>
     </w:p>
     <w:p>
       <w:pPr>
@@ -893,7 +957,35 @@
         <w:rPr>
           <w:rFonts w:ascii="Helvetica Neue" w:hAnsi="Helvetica Neue"/>
         </w:rPr>
-        <w:t>Two axios calls in useEffect:</w:t>
+        <w:t xml:space="preserve">Two </w:t>
+      </w:r>
+      <w:proofErr w:type="spellStart"/>
+      <w:r>
+        <w:rPr>
+          <w:rFonts w:ascii="Helvetica Neue" w:hAnsi="Helvetica Neue"/>
+        </w:rPr>
+        <w:t>axios</w:t>
+      </w:r>
+      <w:proofErr w:type="spellEnd"/>
+      <w:r>
+        <w:rPr>
+          <w:rFonts w:ascii="Helvetica Neue" w:hAnsi="Helvetica Neue"/>
+        </w:rPr>
+        <w:t xml:space="preserve"> calls in </w:t>
+      </w:r>
+      <w:proofErr w:type="spellStart"/>
+      <w:r>
+        <w:rPr>
+          <w:rFonts w:ascii="Helvetica Neue" w:hAnsi="Helvetica Neue"/>
+        </w:rPr>
+        <w:t>useEffect</w:t>
+      </w:r>
+      <w:proofErr w:type="spellEnd"/>
+      <w:r>
+        <w:rPr>
+          <w:rFonts w:ascii="Helvetica Neue" w:hAnsi="Helvetica Neue"/>
+        </w:rPr>
+        <w:t>:</w:t>
       </w:r>
     </w:p>
     <w:p>
@@ -949,6 +1041,8 @@
         </w:rPr>
         <w:t>State:</w:t>
       </w:r>
+      <w:bookmarkStart w:id="0" w:name="_GoBack"/>
+      <w:bookmarkEnd w:id="0"/>
     </w:p>
     <w:p>
       <w:pPr>
@@ -961,11 +1055,19 @@
           <w:rFonts w:ascii="Helvetica Neue" w:hAnsi="Helvetica Neue"/>
         </w:rPr>
       </w:pPr>
-      <w:r>
-        <w:rPr>
-          <w:rFonts w:ascii="Helvetica Neue" w:hAnsi="Helvetica Neue"/>
-        </w:rPr>
-        <w:t>quotesData: all quotes data from database.</w:t>
+      <w:proofErr w:type="spellStart"/>
+      <w:r>
+        <w:rPr>
+          <w:rFonts w:ascii="Helvetica Neue" w:hAnsi="Helvetica Neue"/>
+        </w:rPr>
+        <w:t>quotesData</w:t>
+      </w:r>
+      <w:proofErr w:type="spellEnd"/>
+      <w:r>
+        <w:rPr>
+          <w:rFonts w:ascii="Helvetica Neue" w:hAnsi="Helvetica Neue"/>
+        </w:rPr>
+        <w:t>: all quotes data from database.</w:t>
       </w:r>
     </w:p>
     <w:p>
@@ -979,11 +1081,47 @@
           <w:rFonts w:ascii="Helvetica Neue" w:hAnsi="Helvetica Neue"/>
         </w:rPr>
       </w:pPr>
-      <w:r>
-        <w:rPr>
-          <w:rFonts w:ascii="Helvetica Neue" w:hAnsi="Helvetica Neue"/>
-        </w:rPr>
-        <w:t>transportationData: all transporation data from database after cleaned from transportationHelper function.</w:t>
+      <w:proofErr w:type="spellStart"/>
+      <w:r>
+        <w:rPr>
+          <w:rFonts w:ascii="Helvetica Neue" w:hAnsi="Helvetica Neue"/>
+        </w:rPr>
+        <w:t>transportationData</w:t>
+      </w:r>
+      <w:proofErr w:type="spellEnd"/>
+      <w:r>
+        <w:rPr>
+          <w:rFonts w:ascii="Helvetica Neue" w:hAnsi="Helvetica Neue"/>
+        </w:rPr>
+        <w:t xml:space="preserve">: all </w:t>
+      </w:r>
+      <w:proofErr w:type="spellStart"/>
+      <w:r>
+        <w:rPr>
+          <w:rFonts w:ascii="Helvetica Neue" w:hAnsi="Helvetica Neue"/>
+        </w:rPr>
+        <w:t>transporation</w:t>
+      </w:r>
+      <w:proofErr w:type="spellEnd"/>
+      <w:r>
+        <w:rPr>
+          <w:rFonts w:ascii="Helvetica Neue" w:hAnsi="Helvetica Neue"/>
+        </w:rPr>
+        <w:t xml:space="preserve"> data from database after cleaned from </w:t>
+      </w:r>
+      <w:proofErr w:type="spellStart"/>
+      <w:r>
+        <w:rPr>
+          <w:rFonts w:ascii="Helvetica Neue" w:hAnsi="Helvetica Neue"/>
+        </w:rPr>
+        <w:t>transportationHelper</w:t>
+      </w:r>
+      <w:proofErr w:type="spellEnd"/>
+      <w:r>
+        <w:rPr>
+          <w:rFonts w:ascii="Helvetica Neue" w:hAnsi="Helvetica Neue"/>
+        </w:rPr>
+        <w:t xml:space="preserve"> function.</w:t>
       </w:r>
     </w:p>
     <w:p>
@@ -997,17 +1135,39 @@
           <w:rFonts w:ascii="Helvetica Neue" w:hAnsi="Helvetica Neue"/>
         </w:rPr>
       </w:pPr>
-      <w:r>
-        <w:rPr>
-          <w:rFonts w:ascii="Helvetica Neue" w:hAnsi="Helvetica Neue"/>
-        </w:rPr>
-        <w:t xml:space="preserve">currentQuoteID: </w:t>
-      </w:r>
-      <w:r>
-        <w:rPr>
-          <w:rFonts w:ascii="Helvetica Neue" w:hAnsi="Helvetica Neue"/>
-        </w:rPr>
-        <w:t>set when user clicks on quote in QuotesListItem.jsx.</w:t>
+      <w:proofErr w:type="spellStart"/>
+      <w:r>
+        <w:rPr>
+          <w:rFonts w:ascii="Helvetica Neue" w:hAnsi="Helvetica Neue"/>
+        </w:rPr>
+        <w:t>currentQuoteID</w:t>
+      </w:r>
+      <w:proofErr w:type="spellEnd"/>
+      <w:r>
+        <w:rPr>
+          <w:rFonts w:ascii="Helvetica Neue" w:hAnsi="Helvetica Neue"/>
+        </w:rPr>
+        <w:t xml:space="preserve">: </w:t>
+      </w:r>
+      <w:r>
+        <w:rPr>
+          <w:rFonts w:ascii="Helvetica Neue" w:hAnsi="Helvetica Neue"/>
+        </w:rPr>
+        <w:t xml:space="preserve">set when user clicks on quote in </w:t>
+      </w:r>
+      <w:proofErr w:type="spellStart"/>
+      <w:r>
+        <w:rPr>
+          <w:rFonts w:ascii="Helvetica Neue" w:hAnsi="Helvetica Neue"/>
+        </w:rPr>
+        <w:t>QuotesListItem.jsx</w:t>
+      </w:r>
+      <w:proofErr w:type="spellEnd"/>
+      <w:r>
+        <w:rPr>
+          <w:rFonts w:ascii="Helvetica Neue" w:hAnsi="Helvetica Neue"/>
+        </w:rPr>
+        <w:t>.</w:t>
       </w:r>
     </w:p>
     <w:p>
@@ -1025,7 +1185,21 @@
         <w:rPr>
           <w:rFonts w:ascii="Helvetica Neue" w:hAnsi="Helvetica Neue"/>
         </w:rPr>
-        <w:t>deleting: sets deleting loader when user deletes quote in QuotesView.jsx.</w:t>
+        <w:t xml:space="preserve">deleting: sets deleting loader when user deletes quote in </w:t>
+      </w:r>
+      <w:proofErr w:type="spellStart"/>
+      <w:r>
+        <w:rPr>
+          <w:rFonts w:ascii="Helvetica Neue" w:hAnsi="Helvetica Neue"/>
+        </w:rPr>
+        <w:t>QuotesView.jsx</w:t>
+      </w:r>
+      <w:proofErr w:type="spellEnd"/>
+      <w:r>
+        <w:rPr>
+          <w:rFonts w:ascii="Helvetica Neue" w:hAnsi="Helvetica Neue"/>
+        </w:rPr>
+        <w:t>.</w:t>
       </w:r>
     </w:p>
     <w:p>
@@ -1039,11 +1213,47 @@
           <w:rFonts w:ascii="Helvetica Neue" w:hAnsi="Helvetica Neue"/>
         </w:rPr>
       </w:pPr>
-      <w:r>
-        <w:rPr>
-          <w:rFonts w:ascii="Helvetica Neue" w:hAnsi="Helvetica Neue"/>
-        </w:rPr>
-        <w:t>triggerCount: triggers useEffect to make axios calls to query updated data.</w:t>
+      <w:proofErr w:type="spellStart"/>
+      <w:r>
+        <w:rPr>
+          <w:rFonts w:ascii="Helvetica Neue" w:hAnsi="Helvetica Neue"/>
+        </w:rPr>
+        <w:t>triggerCount</w:t>
+      </w:r>
+      <w:proofErr w:type="spellEnd"/>
+      <w:r>
+        <w:rPr>
+          <w:rFonts w:ascii="Helvetica Neue" w:hAnsi="Helvetica Neue"/>
+        </w:rPr>
+        <w:t xml:space="preserve">: triggers </w:t>
+      </w:r>
+      <w:proofErr w:type="spellStart"/>
+      <w:r>
+        <w:rPr>
+          <w:rFonts w:ascii="Helvetica Neue" w:hAnsi="Helvetica Neue"/>
+        </w:rPr>
+        <w:t>useEffect</w:t>
+      </w:r>
+      <w:proofErr w:type="spellEnd"/>
+      <w:r>
+        <w:rPr>
+          <w:rFonts w:ascii="Helvetica Neue" w:hAnsi="Helvetica Neue"/>
+        </w:rPr>
+        <w:t xml:space="preserve"> to make </w:t>
+      </w:r>
+      <w:proofErr w:type="spellStart"/>
+      <w:r>
+        <w:rPr>
+          <w:rFonts w:ascii="Helvetica Neue" w:hAnsi="Helvetica Neue"/>
+        </w:rPr>
+        <w:t>axios</w:t>
+      </w:r>
+      <w:proofErr w:type="spellEnd"/>
+      <w:r>
+        <w:rPr>
+          <w:rFonts w:ascii="Helvetica Neue" w:hAnsi="Helvetica Neue"/>
+        </w:rPr>
+        <w:t xml:space="preserve"> calls to query updated data.</w:t>
       </w:r>
     </w:p>
     <w:p>
@@ -1057,11 +1267,47 @@
           <w:rFonts w:ascii="Helvetica Neue" w:hAnsi="Helvetica Neue"/>
         </w:rPr>
       </w:pPr>
-      <w:r>
-        <w:rPr>
-          <w:rFonts w:ascii="Helvetica Neue" w:hAnsi="Helvetica Neue"/>
-        </w:rPr>
-        <w:t>sortByTime and sortByPrice: functions used to sort quotes in QuotesList.jsx.</w:t>
+      <w:proofErr w:type="spellStart"/>
+      <w:r>
+        <w:rPr>
+          <w:rFonts w:ascii="Helvetica Neue" w:hAnsi="Helvetica Neue"/>
+        </w:rPr>
+        <w:t>sortByTime</w:t>
+      </w:r>
+      <w:proofErr w:type="spellEnd"/>
+      <w:r>
+        <w:rPr>
+          <w:rFonts w:ascii="Helvetica Neue" w:hAnsi="Helvetica Neue"/>
+        </w:rPr>
+        <w:t xml:space="preserve"> and </w:t>
+      </w:r>
+      <w:proofErr w:type="spellStart"/>
+      <w:r>
+        <w:rPr>
+          <w:rFonts w:ascii="Helvetica Neue" w:hAnsi="Helvetica Neue"/>
+        </w:rPr>
+        <w:t>sortByPrice</w:t>
+      </w:r>
+      <w:proofErr w:type="spellEnd"/>
+      <w:r>
+        <w:rPr>
+          <w:rFonts w:ascii="Helvetica Neue" w:hAnsi="Helvetica Neue"/>
+        </w:rPr>
+        <w:t xml:space="preserve">: functions used to sort quotes in </w:t>
+      </w:r>
+      <w:proofErr w:type="spellStart"/>
+      <w:r>
+        <w:rPr>
+          <w:rFonts w:ascii="Helvetica Neue" w:hAnsi="Helvetica Neue"/>
+        </w:rPr>
+        <w:t>QuotesList.jsx</w:t>
+      </w:r>
+      <w:proofErr w:type="spellEnd"/>
+      <w:r>
+        <w:rPr>
+          <w:rFonts w:ascii="Helvetica Neue" w:hAnsi="Helvetica Neue"/>
+        </w:rPr>
+        <w:t>.</w:t>
       </w:r>
     </w:p>
     <w:p>
@@ -1075,11 +1321,33 @@
           <w:rFonts w:ascii="Helvetica Neue" w:hAnsi="Helvetica Neue"/>
         </w:rPr>
       </w:pPr>
-      <w:r>
-        <w:rPr>
-          <w:rFonts w:ascii="Helvetica Neue" w:hAnsi="Helvetica Neue"/>
-        </w:rPr>
-        <w:t>confirmDeleteQuote: function used to delete quote once user selects delete button in QuotesView.jsx.</w:t>
+      <w:proofErr w:type="spellStart"/>
+      <w:r>
+        <w:rPr>
+          <w:rFonts w:ascii="Helvetica Neue" w:hAnsi="Helvetica Neue"/>
+        </w:rPr>
+        <w:t>confirmDeleteQuote</w:t>
+      </w:r>
+      <w:proofErr w:type="spellEnd"/>
+      <w:r>
+        <w:rPr>
+          <w:rFonts w:ascii="Helvetica Neue" w:hAnsi="Helvetica Neue"/>
+        </w:rPr>
+        <w:t xml:space="preserve">: function used to delete quote once user selects delete button in </w:t>
+      </w:r>
+      <w:proofErr w:type="spellStart"/>
+      <w:r>
+        <w:rPr>
+          <w:rFonts w:ascii="Helvetica Neue" w:hAnsi="Helvetica Neue"/>
+        </w:rPr>
+        <w:t>QuotesView.jsx</w:t>
+      </w:r>
+      <w:proofErr w:type="spellEnd"/>
+      <w:r>
+        <w:rPr>
+          <w:rFonts w:ascii="Helvetica Neue" w:hAnsi="Helvetica Neue"/>
+        </w:rPr>
+        <w:t>.</w:t>
       </w:r>
     </w:p>
     <w:p>
@@ -1093,12 +1361,14 @@
           <w:rFonts w:ascii="Helvetica Neue" w:hAnsi="Helvetica Neue"/>
         </w:rPr>
       </w:pPr>
+      <w:proofErr w:type="spellStart"/>
       <w:r>
         <w:rPr>
           <w:rFonts w:ascii="Helvetica Neue" w:hAnsi="Helvetica Neue"/>
         </w:rPr>
         <w:t>QuotesList.jsx</w:t>
       </w:r>
+      <w:proofErr w:type="spellEnd"/>
     </w:p>
     <w:p>
       <w:pPr>
@@ -1115,7 +1385,35 @@
         <w:rPr>
           <w:rFonts w:ascii="Helvetica Neue" w:hAnsi="Helvetica Neue"/>
         </w:rPr>
-        <w:t>Child component of Quotes.jsx; parent component to QuotesListItem.jsx.</w:t>
+        <w:t xml:space="preserve">Child component of </w:t>
+      </w:r>
+      <w:proofErr w:type="spellStart"/>
+      <w:r>
+        <w:rPr>
+          <w:rFonts w:ascii="Helvetica Neue" w:hAnsi="Helvetica Neue"/>
+        </w:rPr>
+        <w:t>Quotes.jsx</w:t>
+      </w:r>
+      <w:proofErr w:type="spellEnd"/>
+      <w:r>
+        <w:rPr>
+          <w:rFonts w:ascii="Helvetica Neue" w:hAnsi="Helvetica Neue"/>
+        </w:rPr>
+        <w:t xml:space="preserve">; parent component to </w:t>
+      </w:r>
+      <w:proofErr w:type="spellStart"/>
+      <w:r>
+        <w:rPr>
+          <w:rFonts w:ascii="Helvetica Neue" w:hAnsi="Helvetica Neue"/>
+        </w:rPr>
+        <w:t>QuotesListItem.jsx</w:t>
+      </w:r>
+      <w:proofErr w:type="spellEnd"/>
+      <w:r>
+        <w:rPr>
+          <w:rFonts w:ascii="Helvetica Neue" w:hAnsi="Helvetica Neue"/>
+        </w:rPr>
+        <w:t>.</w:t>
       </w:r>
     </w:p>
     <w:p>
@@ -1147,11 +1445,33 @@
           <w:rFonts w:ascii="Helvetica Neue" w:hAnsi="Helvetica Neue"/>
         </w:rPr>
       </w:pPr>
-      <w:r>
-        <w:rPr>
-          <w:rFonts w:ascii="Helvetica Neue" w:hAnsi="Helvetica Neue"/>
-        </w:rPr>
-        <w:t>quotesData: as described in Quotes.jsx.</w:t>
+      <w:proofErr w:type="spellStart"/>
+      <w:r>
+        <w:rPr>
+          <w:rFonts w:ascii="Helvetica Neue" w:hAnsi="Helvetica Neue"/>
+        </w:rPr>
+        <w:t>quotesData</w:t>
+      </w:r>
+      <w:proofErr w:type="spellEnd"/>
+      <w:r>
+        <w:rPr>
+          <w:rFonts w:ascii="Helvetica Neue" w:hAnsi="Helvetica Neue"/>
+        </w:rPr>
+        <w:t xml:space="preserve">: as described in </w:t>
+      </w:r>
+      <w:proofErr w:type="spellStart"/>
+      <w:r>
+        <w:rPr>
+          <w:rFonts w:ascii="Helvetica Neue" w:hAnsi="Helvetica Neue"/>
+        </w:rPr>
+        <w:t>Quotes.jsx</w:t>
+      </w:r>
+      <w:proofErr w:type="spellEnd"/>
+      <w:r>
+        <w:rPr>
+          <w:rFonts w:ascii="Helvetica Neue" w:hAnsi="Helvetica Neue"/>
+        </w:rPr>
+        <w:t>.</w:t>
       </w:r>
     </w:p>
     <w:p>
@@ -1165,11 +1485,47 @@
           <w:rFonts w:ascii="Helvetica Neue" w:hAnsi="Helvetica Neue"/>
         </w:rPr>
       </w:pPr>
-      <w:r>
-        <w:rPr>
-          <w:rFonts w:ascii="Helvetica Neue" w:hAnsi="Helvetica Neue"/>
-        </w:rPr>
-        <w:t>sortByPrice and sortByTime are functions as described in Quotes.jsx.</w:t>
+      <w:proofErr w:type="spellStart"/>
+      <w:r>
+        <w:rPr>
+          <w:rFonts w:ascii="Helvetica Neue" w:hAnsi="Helvetica Neue"/>
+        </w:rPr>
+        <w:t>sortByPrice</w:t>
+      </w:r>
+      <w:proofErr w:type="spellEnd"/>
+      <w:r>
+        <w:rPr>
+          <w:rFonts w:ascii="Helvetica Neue" w:hAnsi="Helvetica Neue"/>
+        </w:rPr>
+        <w:t xml:space="preserve"> and </w:t>
+      </w:r>
+      <w:proofErr w:type="spellStart"/>
+      <w:r>
+        <w:rPr>
+          <w:rFonts w:ascii="Helvetica Neue" w:hAnsi="Helvetica Neue"/>
+        </w:rPr>
+        <w:t>sortByTime</w:t>
+      </w:r>
+      <w:proofErr w:type="spellEnd"/>
+      <w:r>
+        <w:rPr>
+          <w:rFonts w:ascii="Helvetica Neue" w:hAnsi="Helvetica Neue"/>
+        </w:rPr>
+        <w:t xml:space="preserve"> are functions as described in </w:t>
+      </w:r>
+      <w:proofErr w:type="spellStart"/>
+      <w:r>
+        <w:rPr>
+          <w:rFonts w:ascii="Helvetica Neue" w:hAnsi="Helvetica Neue"/>
+        </w:rPr>
+        <w:t>Quotes.jsx</w:t>
+      </w:r>
+      <w:proofErr w:type="spellEnd"/>
+      <w:r>
+        <w:rPr>
+          <w:rFonts w:ascii="Helvetica Neue" w:hAnsi="Helvetica Neue"/>
+        </w:rPr>
+        <w:t>.</w:t>
       </w:r>
     </w:p>
     <w:p>
@@ -1183,11 +1539,19 @@
           <w:rFonts w:ascii="Helvetica Neue" w:hAnsi="Helvetica Neue"/>
         </w:rPr>
       </w:pPr>
-      <w:r>
-        <w:rPr>
-          <w:rFonts w:ascii="Helvetica Neue" w:hAnsi="Helvetica Neue"/>
-        </w:rPr>
-        <w:t>setSelectedQuote: function used to set CSS for selected quote in list.</w:t>
+      <w:proofErr w:type="spellStart"/>
+      <w:r>
+        <w:rPr>
+          <w:rFonts w:ascii="Helvetica Neue" w:hAnsi="Helvetica Neue"/>
+        </w:rPr>
+        <w:t>setSelectedQuote</w:t>
+      </w:r>
+      <w:proofErr w:type="spellEnd"/>
+      <w:r>
+        <w:rPr>
+          <w:rFonts w:ascii="Helvetica Neue" w:hAnsi="Helvetica Neue"/>
+        </w:rPr>
+        <w:t>: function used to set CSS for selected quote in list.</w:t>
       </w:r>
     </w:p>
     <w:p>
@@ -1201,11 +1565,47 @@
           <w:rFonts w:ascii="Helvetica Neue" w:hAnsi="Helvetica Neue"/>
         </w:rPr>
       </w:pPr>
-      <w:r>
-        <w:rPr>
-          <w:rFonts w:ascii="Helvetica Neue" w:hAnsi="Helvetica Neue"/>
-        </w:rPr>
-        <w:t>currentQuoteID: as describeed in Quotes.jsx.</w:t>
+      <w:proofErr w:type="spellStart"/>
+      <w:r>
+        <w:rPr>
+          <w:rFonts w:ascii="Helvetica Neue" w:hAnsi="Helvetica Neue"/>
+        </w:rPr>
+        <w:t>currentQuoteID</w:t>
+      </w:r>
+      <w:proofErr w:type="spellEnd"/>
+      <w:r>
+        <w:rPr>
+          <w:rFonts w:ascii="Helvetica Neue" w:hAnsi="Helvetica Neue"/>
+        </w:rPr>
+        <w:t xml:space="preserve">: as </w:t>
+      </w:r>
+      <w:proofErr w:type="spellStart"/>
+      <w:r>
+        <w:rPr>
+          <w:rFonts w:ascii="Helvetica Neue" w:hAnsi="Helvetica Neue"/>
+        </w:rPr>
+        <w:t>describeed</w:t>
+      </w:r>
+      <w:proofErr w:type="spellEnd"/>
+      <w:r>
+        <w:rPr>
+          <w:rFonts w:ascii="Helvetica Neue" w:hAnsi="Helvetica Neue"/>
+        </w:rPr>
+        <w:t xml:space="preserve"> in </w:t>
+      </w:r>
+      <w:proofErr w:type="spellStart"/>
+      <w:r>
+        <w:rPr>
+          <w:rFonts w:ascii="Helvetica Neue" w:hAnsi="Helvetica Neue"/>
+        </w:rPr>
+        <w:t>Quotes.jsx</w:t>
+      </w:r>
+      <w:proofErr w:type="spellEnd"/>
+      <w:r>
+        <w:rPr>
+          <w:rFonts w:ascii="Helvetica Neue" w:hAnsi="Helvetica Neue"/>
+        </w:rPr>
+        <w:t>.</w:t>
       </w:r>
     </w:p>
     <w:p>
@@ -1223,7 +1623,21 @@
         <w:rPr>
           <w:rFonts w:ascii="Helvetica Neue" w:hAnsi="Helvetica Neue"/>
         </w:rPr>
-        <w:t>deleting: as described in Quotes.jsx.</w:t>
+        <w:t xml:space="preserve">deleting: as described in </w:t>
+      </w:r>
+      <w:proofErr w:type="spellStart"/>
+      <w:r>
+        <w:rPr>
+          <w:rFonts w:ascii="Helvetica Neue" w:hAnsi="Helvetica Neue"/>
+        </w:rPr>
+        <w:t>Quotes.jsx</w:t>
+      </w:r>
+      <w:proofErr w:type="spellEnd"/>
+      <w:r>
+        <w:rPr>
+          <w:rFonts w:ascii="Helvetica Neue" w:hAnsi="Helvetica Neue"/>
+        </w:rPr>
+        <w:t>.</w:t>
       </w:r>
     </w:p>
     <w:p>
@@ -1237,11 +1651,47 @@
           <w:rFonts w:ascii="Helvetica Neue" w:hAnsi="Helvetica Neue"/>
         </w:rPr>
       </w:pPr>
-      <w:r>
-        <w:rPr>
-          <w:rFonts w:ascii="Helvetica Neue" w:hAnsi="Helvetica Neue"/>
-        </w:rPr>
-        <w:t>quotesListItems: returns a QuotesListItem component for every quote in quotesData.</w:t>
+      <w:proofErr w:type="spellStart"/>
+      <w:r>
+        <w:rPr>
+          <w:rFonts w:ascii="Helvetica Neue" w:hAnsi="Helvetica Neue"/>
+        </w:rPr>
+        <w:t>quotesListItems</w:t>
+      </w:r>
+      <w:proofErr w:type="spellEnd"/>
+      <w:r>
+        <w:rPr>
+          <w:rFonts w:ascii="Helvetica Neue" w:hAnsi="Helvetica Neue"/>
+        </w:rPr>
+        <w:t xml:space="preserve">: returns a </w:t>
+      </w:r>
+      <w:proofErr w:type="spellStart"/>
+      <w:r>
+        <w:rPr>
+          <w:rFonts w:ascii="Helvetica Neue" w:hAnsi="Helvetica Neue"/>
+        </w:rPr>
+        <w:t>QuotesListItem</w:t>
+      </w:r>
+      <w:proofErr w:type="spellEnd"/>
+      <w:r>
+        <w:rPr>
+          <w:rFonts w:ascii="Helvetica Neue" w:hAnsi="Helvetica Neue"/>
+        </w:rPr>
+        <w:t xml:space="preserve"> component for every quote in </w:t>
+      </w:r>
+      <w:proofErr w:type="spellStart"/>
+      <w:r>
+        <w:rPr>
+          <w:rFonts w:ascii="Helvetica Neue" w:hAnsi="Helvetica Neue"/>
+        </w:rPr>
+        <w:t>quotesData</w:t>
+      </w:r>
+      <w:proofErr w:type="spellEnd"/>
+      <w:r>
+        <w:rPr>
+          <w:rFonts w:ascii="Helvetica Neue" w:hAnsi="Helvetica Neue"/>
+        </w:rPr>
+        <w:t>.</w:t>
       </w:r>
     </w:p>
     <w:p>
@@ -1277,7 +1727,35 @@
         <w:rPr>
           <w:rFonts w:ascii="Helvetica Neue" w:hAnsi="Helvetica Neue"/>
         </w:rPr>
-        <w:t>Deleting boolean triggers the loader after quote is deleted from QuotesView.jsx.</w:t>
+        <w:t xml:space="preserve">Deleting </w:t>
+      </w:r>
+      <w:proofErr w:type="spellStart"/>
+      <w:r>
+        <w:rPr>
+          <w:rFonts w:ascii="Helvetica Neue" w:hAnsi="Helvetica Neue"/>
+        </w:rPr>
+        <w:t>boolean</w:t>
+      </w:r>
+      <w:proofErr w:type="spellEnd"/>
+      <w:r>
+        <w:rPr>
+          <w:rFonts w:ascii="Helvetica Neue" w:hAnsi="Helvetica Neue"/>
+        </w:rPr>
+        <w:t xml:space="preserve"> triggers the loader after quote is deleted from </w:t>
+      </w:r>
+      <w:proofErr w:type="spellStart"/>
+      <w:r>
+        <w:rPr>
+          <w:rFonts w:ascii="Helvetica Neue" w:hAnsi="Helvetica Neue"/>
+        </w:rPr>
+        <w:t>QuotesView.jsx</w:t>
+      </w:r>
+      <w:proofErr w:type="spellEnd"/>
+      <w:r>
+        <w:rPr>
+          <w:rFonts w:ascii="Helvetica Neue" w:hAnsi="Helvetica Neue"/>
+        </w:rPr>
+        <w:t>.</w:t>
       </w:r>
     </w:p>
     <w:p>
@@ -1291,12 +1769,14 @@
           <w:rFonts w:ascii="Helvetica Neue" w:hAnsi="Helvetica Neue"/>
         </w:rPr>
       </w:pPr>
+      <w:proofErr w:type="spellStart"/>
       <w:r>
         <w:rPr>
           <w:rFonts w:ascii="Helvetica Neue" w:hAnsi="Helvetica Neue"/>
         </w:rPr>
         <w:t>QuotesListItem.jsx</w:t>
       </w:r>
+      <w:proofErr w:type="spellEnd"/>
     </w:p>
     <w:p>
       <w:pPr>
@@ -1313,7 +1793,21 @@
         <w:rPr>
           <w:rFonts w:ascii="Helvetica Neue" w:hAnsi="Helvetica Neue"/>
         </w:rPr>
-        <w:t>Child component to QuotesList.jsx.</w:t>
+        <w:t xml:space="preserve">Child component to </w:t>
+      </w:r>
+      <w:proofErr w:type="spellStart"/>
+      <w:r>
+        <w:rPr>
+          <w:rFonts w:ascii="Helvetica Neue" w:hAnsi="Helvetica Neue"/>
+        </w:rPr>
+        <w:t>QuotesList.jsx</w:t>
+      </w:r>
+      <w:proofErr w:type="spellEnd"/>
+      <w:r>
+        <w:rPr>
+          <w:rFonts w:ascii="Helvetica Neue" w:hAnsi="Helvetica Neue"/>
+        </w:rPr>
+        <w:t>.</w:t>
       </w:r>
     </w:p>
     <w:p>
@@ -1349,7 +1843,21 @@
         <w:rPr>
           <w:rFonts w:ascii="Helvetica Neue" w:hAnsi="Helvetica Neue"/>
         </w:rPr>
-        <w:t>Quotes are clickable and more details will appear in QuotesView.jsx component when clicked: id is passed down as a prop to pass into the selected quote function.</w:t>
+        <w:t xml:space="preserve">Quotes are clickable and more details will appear in </w:t>
+      </w:r>
+      <w:proofErr w:type="spellStart"/>
+      <w:r>
+        <w:rPr>
+          <w:rFonts w:ascii="Helvetica Neue" w:hAnsi="Helvetica Neue"/>
+        </w:rPr>
+        <w:t>QuotesView.jsx</w:t>
+      </w:r>
+      <w:proofErr w:type="spellEnd"/>
+      <w:r>
+        <w:rPr>
+          <w:rFonts w:ascii="Helvetica Neue" w:hAnsi="Helvetica Neue"/>
+        </w:rPr>
+        <w:t xml:space="preserve"> component when clicked: id is passed down as a prop to pass into the selected quote function.</w:t>
       </w:r>
     </w:p>
     <w:p>
@@ -1363,12 +1871,14 @@
           <w:rFonts w:ascii="Helvetica Neue" w:hAnsi="Helvetica Neue"/>
         </w:rPr>
       </w:pPr>
+      <w:proofErr w:type="spellStart"/>
       <w:r>
         <w:rPr>
           <w:rFonts w:ascii="Helvetica Neue" w:hAnsi="Helvetica Neue"/>
         </w:rPr>
         <w:t>QuotesView.jsx</w:t>
       </w:r>
+      <w:proofErr w:type="spellEnd"/>
     </w:p>
     <w:p>
       <w:pPr>
@@ -1385,7 +1895,21 @@
         <w:rPr>
           <w:rFonts w:ascii="Helvetica Neue" w:hAnsi="Helvetica Neue"/>
         </w:rPr>
-        <w:t>Child component to Quotes.jsx.</w:t>
+        <w:t xml:space="preserve">Child component to </w:t>
+      </w:r>
+      <w:proofErr w:type="spellStart"/>
+      <w:r>
+        <w:rPr>
+          <w:rFonts w:ascii="Helvetica Neue" w:hAnsi="Helvetica Neue"/>
+        </w:rPr>
+        <w:t>Quotes.jsx</w:t>
+      </w:r>
+      <w:proofErr w:type="spellEnd"/>
+      <w:r>
+        <w:rPr>
+          <w:rFonts w:ascii="Helvetica Neue" w:hAnsi="Helvetica Neue"/>
+        </w:rPr>
+        <w:t>.</w:t>
       </w:r>
     </w:p>
     <w:p>
@@ -1403,8 +1927,16 @@
         <w:rPr>
           <w:rFonts w:ascii="Helvetica Neue" w:hAnsi="Helvetica Neue"/>
         </w:rPr>
-        <w:t>Displays the details of the quote that was clicked from QuotesListItem.jsx</w:t>
-      </w:r>
+        <w:t xml:space="preserve">Displays the details of the quote that was clicked from </w:t>
+      </w:r>
+      <w:proofErr w:type="spellStart"/>
+      <w:r>
+        <w:rPr>
+          <w:rFonts w:ascii="Helvetica Neue" w:hAnsi="Helvetica Neue"/>
+        </w:rPr>
+        <w:t>QuotesListItem.jsx</w:t>
+      </w:r>
+      <w:proofErr w:type="spellEnd"/>
     </w:p>
     <w:p>
       <w:pPr>
@@ -1421,7 +1953,21 @@
         <w:rPr>
           <w:rFonts w:ascii="Helvetica Neue" w:hAnsi="Helvetica Neue"/>
         </w:rPr>
-        <w:t>Delete function allows users to delete quote from DB – first confirm delete by transitioning to confirmDelete state.</w:t>
+        <w:t xml:space="preserve">Delete function allows users to delete quote from DB – first confirm delete by transitioning to </w:t>
+      </w:r>
+      <w:proofErr w:type="spellStart"/>
+      <w:r>
+        <w:rPr>
+          <w:rFonts w:ascii="Helvetica Neue" w:hAnsi="Helvetica Neue"/>
+        </w:rPr>
+        <w:t>confirmDelete</w:t>
+      </w:r>
+      <w:proofErr w:type="spellEnd"/>
+      <w:r>
+        <w:rPr>
+          <w:rFonts w:ascii="Helvetica Neue" w:hAnsi="Helvetica Neue"/>
+        </w:rPr>
+        <w:t xml:space="preserve"> state.</w:t>
       </w:r>
     </w:p>
     <w:p>
@@ -1439,7 +1985,21 @@
         <w:rPr>
           <w:rFonts w:ascii="Helvetica Neue" w:hAnsi="Helvetica Neue"/>
         </w:rPr>
-        <w:t>Error handling if quote is not clicked in QuotesListItem.jsx and delete button is clicked</w:t>
+        <w:t xml:space="preserve">Error handling if quote is not clicked in </w:t>
+      </w:r>
+      <w:proofErr w:type="spellStart"/>
+      <w:r>
+        <w:rPr>
+          <w:rFonts w:ascii="Helvetica Neue" w:hAnsi="Helvetica Neue"/>
+        </w:rPr>
+        <w:t>QuotesListItem.jsx</w:t>
+      </w:r>
+      <w:proofErr w:type="spellEnd"/>
+      <w:r>
+        <w:rPr>
+          <w:rFonts w:ascii="Helvetica Neue" w:hAnsi="Helvetica Neue"/>
+        </w:rPr>
+        <w:t xml:space="preserve"> and delete button is clicked</w:t>
       </w:r>
       <w:r>
         <w:rPr>
@@ -1493,6 +2053,7 @@
           <w:rFonts w:ascii="Helvetica Neue" w:hAnsi="Helvetica Neue"/>
         </w:rPr>
       </w:pPr>
+      <w:proofErr w:type="spellStart"/>
       <w:r>
         <w:rPr>
           <w:rFonts w:ascii="Helvetica Neue" w:hAnsi="Helvetica Neue"/>
@@ -1505,6 +2066,7 @@
         </w:rPr>
         <w:t>.jsx</w:t>
       </w:r>
+      <w:proofErr w:type="spellEnd"/>
     </w:p>
     <w:p>
       <w:pPr>
@@ -1521,7 +2083,21 @@
         <w:rPr>
           <w:rFonts w:ascii="Helvetica Neue" w:hAnsi="Helvetica Neue"/>
         </w:rPr>
-        <w:t>Page component; navigate here from clicking on SideNav link.</w:t>
+        <w:t xml:space="preserve">Page component; navigate here from clicking on </w:t>
+      </w:r>
+      <w:proofErr w:type="spellStart"/>
+      <w:r>
+        <w:rPr>
+          <w:rFonts w:ascii="Helvetica Neue" w:hAnsi="Helvetica Neue"/>
+        </w:rPr>
+        <w:t>SideNav</w:t>
+      </w:r>
+      <w:proofErr w:type="spellEnd"/>
+      <w:r>
+        <w:rPr>
+          <w:rFonts w:ascii="Helvetica Neue" w:hAnsi="Helvetica Neue"/>
+        </w:rPr>
+        <w:t xml:space="preserve"> link.</w:t>
       </w:r>
     </w:p>
     <w:p>
@@ -1557,7 +2133,21 @@
         <w:rPr>
           <w:rFonts w:ascii="Helvetica Neue" w:hAnsi="Helvetica Neue"/>
         </w:rPr>
-        <w:t>Parent to HomeQuickQuote.jsx.</w:t>
+        <w:t xml:space="preserve">Parent to </w:t>
+      </w:r>
+      <w:proofErr w:type="spellStart"/>
+      <w:r>
+        <w:rPr>
+          <w:rFonts w:ascii="Helvetica Neue" w:hAnsi="Helvetica Neue"/>
+        </w:rPr>
+        <w:t>HomeQuickQuote.jsx</w:t>
+      </w:r>
+      <w:proofErr w:type="spellEnd"/>
+      <w:r>
+        <w:rPr>
+          <w:rFonts w:ascii="Helvetica Neue" w:hAnsi="Helvetica Neue"/>
+        </w:rPr>
+        <w:t>.</w:t>
       </w:r>
     </w:p>
     <w:p>
@@ -1571,6 +2161,7 @@
           <w:rFonts w:ascii="Helvetica Neue" w:hAnsi="Helvetica Neue"/>
         </w:rPr>
       </w:pPr>
+      <w:proofErr w:type="spellStart"/>
       <w:r>
         <w:rPr>
           <w:rFonts w:ascii="Helvetica Neue" w:hAnsi="Helvetica Neue"/>
@@ -1589,6 +2180,7 @@
         </w:rPr>
         <w:t>.jsx</w:t>
       </w:r>
+      <w:proofErr w:type="spellEnd"/>
     </w:p>
     <w:p>
       <w:pPr>
@@ -1605,7 +2197,21 @@
         <w:rPr>
           <w:rFonts w:ascii="Helvetica Neue" w:hAnsi="Helvetica Neue"/>
         </w:rPr>
-        <w:t>Child component to Home.jsx.</w:t>
+        <w:t xml:space="preserve">Child component to </w:t>
+      </w:r>
+      <w:proofErr w:type="spellStart"/>
+      <w:r>
+        <w:rPr>
+          <w:rFonts w:ascii="Helvetica Neue" w:hAnsi="Helvetica Neue"/>
+        </w:rPr>
+        <w:t>Home.jsx</w:t>
+      </w:r>
+      <w:proofErr w:type="spellEnd"/>
+      <w:r>
+        <w:rPr>
+          <w:rFonts w:ascii="Helvetica Neue" w:hAnsi="Helvetica Neue"/>
+        </w:rPr>
+        <w:t>.</w:t>
       </w:r>
     </w:p>
     <w:p>
@@ -1681,11 +2287,19 @@
           <w:rFonts w:ascii="Helvetica Neue" w:hAnsi="Helvetica Neue"/>
         </w:rPr>
       </w:pPr>
-      <w:r>
-        <w:rPr>
-          <w:rFonts w:ascii="Helvetica Neue" w:hAnsi="Helvetica Neue"/>
-        </w:rPr>
-        <w:t>dollarsConverter:</w:t>
+      <w:proofErr w:type="spellStart"/>
+      <w:r>
+        <w:rPr>
+          <w:rFonts w:ascii="Helvetica Neue" w:hAnsi="Helvetica Neue"/>
+        </w:rPr>
+        <w:t>dollarsConverter</w:t>
+      </w:r>
+      <w:proofErr w:type="spellEnd"/>
+      <w:r>
+        <w:rPr>
+          <w:rFonts w:ascii="Helvetica Neue" w:hAnsi="Helvetica Neue"/>
+        </w:rPr>
+        <w:t>:</w:t>
       </w:r>
     </w:p>
     <w:p>
@@ -1703,7 +2317,21 @@
         <w:rPr>
           <w:rFonts w:ascii="Helvetica Neue" w:hAnsi="Helvetica Neue"/>
         </w:rPr>
-        <w:t>Converts price_cents to human readable dollars for display purposes on front end.</w:t>
+        <w:t xml:space="preserve">Converts </w:t>
+      </w:r>
+      <w:proofErr w:type="spellStart"/>
+      <w:r>
+        <w:rPr>
+          <w:rFonts w:ascii="Helvetica Neue" w:hAnsi="Helvetica Neue"/>
+        </w:rPr>
+        <w:t>price_cents</w:t>
+      </w:r>
+      <w:proofErr w:type="spellEnd"/>
+      <w:r>
+        <w:rPr>
+          <w:rFonts w:ascii="Helvetica Neue" w:hAnsi="Helvetica Neue"/>
+        </w:rPr>
+        <w:t xml:space="preserve"> to human readable dollars for display purposes on front end.</w:t>
       </w:r>
     </w:p>
     <w:p>
@@ -1717,11 +2345,19 @@
           <w:rFonts w:ascii="Helvetica Neue" w:hAnsi="Helvetica Neue"/>
         </w:rPr>
       </w:pPr>
-      <w:r>
-        <w:rPr>
-          <w:rFonts w:ascii="Helvetica Neue" w:hAnsi="Helvetica Neue"/>
-        </w:rPr>
-        <w:t>humanReadableDate:</w:t>
+      <w:proofErr w:type="spellStart"/>
+      <w:r>
+        <w:rPr>
+          <w:rFonts w:ascii="Helvetica Neue" w:hAnsi="Helvetica Neue"/>
+        </w:rPr>
+        <w:t>humanReadableDate</w:t>
+      </w:r>
+      <w:proofErr w:type="spellEnd"/>
+      <w:r>
+        <w:rPr>
+          <w:rFonts w:ascii="Helvetica Neue" w:hAnsi="Helvetica Neue"/>
+        </w:rPr>
+        <w:t>:</w:t>
       </w:r>
     </w:p>
     <w:p>
@@ -1739,7 +2375,21 @@
         <w:rPr>
           <w:rFonts w:ascii="Helvetica Neue" w:hAnsi="Helvetica Neue"/>
         </w:rPr>
-        <w:t>Converts SQL datetime to human readable date for display purposes.</w:t>
+        <w:t xml:space="preserve">Converts SQL </w:t>
+      </w:r>
+      <w:proofErr w:type="spellStart"/>
+      <w:r>
+        <w:rPr>
+          <w:rFonts w:ascii="Helvetica Neue" w:hAnsi="Helvetica Neue"/>
+        </w:rPr>
+        <w:t>datetime</w:t>
+      </w:r>
+      <w:proofErr w:type="spellEnd"/>
+      <w:r>
+        <w:rPr>
+          <w:rFonts w:ascii="Helvetica Neue" w:hAnsi="Helvetica Neue"/>
+        </w:rPr>
+        <w:t xml:space="preserve"> to human readable date for display purposes.</w:t>
       </w:r>
     </w:p>
     <w:p>
@@ -1753,11 +2403,19 @@
           <w:rFonts w:ascii="Helvetica Neue" w:hAnsi="Helvetica Neue"/>
         </w:rPr>
       </w:pPr>
-      <w:r>
-        <w:rPr>
-          <w:rFonts w:ascii="Helvetica Neue" w:hAnsi="Helvetica Neue"/>
-        </w:rPr>
-        <w:t>transportationHelper:</w:t>
+      <w:proofErr w:type="spellStart"/>
+      <w:r>
+        <w:rPr>
+          <w:rFonts w:ascii="Helvetica Neue" w:hAnsi="Helvetica Neue"/>
+        </w:rPr>
+        <w:t>transportationHelper</w:t>
+      </w:r>
+      <w:proofErr w:type="spellEnd"/>
+      <w:r>
+        <w:rPr>
+          <w:rFonts w:ascii="Helvetica Neue" w:hAnsi="Helvetica Neue"/>
+        </w:rPr>
+        <w:t>:</w:t>
       </w:r>
     </w:p>
     <w:p>
@@ -1775,15 +2433,35 @@
         <w:rPr>
           <w:rFonts w:ascii="Helvetica Neue" w:hAnsi="Helvetica Neue"/>
         </w:rPr>
-        <w:t>A</w:t>
-      </w:r>
-      <w:bookmarkStart w:id="0" w:name="_GoBack"/>
-      <w:bookmarkEnd w:id="0"/>
-      <w:r>
-        <w:rPr>
-          <w:rFonts w:ascii="Helvetica Neue" w:hAnsi="Helvetica Neue"/>
-        </w:rPr>
-        <w:t>llocates all transportation data into an object, where the keys are the quote_ids they belong to and the values are arrays of transporation modes.</w:t>
+        <w:t xml:space="preserve">Allocates all transportation data into an object, where the keys are the </w:t>
+      </w:r>
+      <w:proofErr w:type="spellStart"/>
+      <w:r>
+        <w:rPr>
+          <w:rFonts w:ascii="Helvetica Neue" w:hAnsi="Helvetica Neue"/>
+        </w:rPr>
+        <w:t>quote_ids</w:t>
+      </w:r>
+      <w:proofErr w:type="spellEnd"/>
+      <w:r>
+        <w:rPr>
+          <w:rFonts w:ascii="Helvetica Neue" w:hAnsi="Helvetica Neue"/>
+        </w:rPr>
+        <w:t xml:space="preserve"> they belong to and the values are arrays of </w:t>
+      </w:r>
+      <w:proofErr w:type="spellStart"/>
+      <w:r>
+        <w:rPr>
+          <w:rFonts w:ascii="Helvetica Neue" w:hAnsi="Helvetica Neue"/>
+        </w:rPr>
+        <w:t>transporation</w:t>
+      </w:r>
+      <w:proofErr w:type="spellEnd"/>
+      <w:r>
+        <w:rPr>
+          <w:rFonts w:ascii="Helvetica Neue" w:hAnsi="Helvetica Neue"/>
+        </w:rPr>
+        <w:t xml:space="preserve"> modes.</w:t>
       </w:r>
     </w:p>
     <w:p>

</xml_diff>